<commit_message>
I made my first changed based on the client
Added an exclamation sign to the tittle.

Jira # 12345
</commit_message>
<xml_diff>
--- a/WordDocTest.docx
+++ b/WordDocTest.docx
@@ -38,6 +38,17 @@
         </w:rPr>
         <w:t>TECHNICAL MATRIX</w:t>
       </w:r>
+      <w:r>
+        <w:rPr>
+          <w:rFonts w:ascii="Microsoft New Tai Lue" w:hAnsi="Microsoft New Tai Lue" w:cs="Microsoft New Tai Lue"/>
+          <w:b/>
+          <w:sz w:val="28"/>
+          <w:szCs w:val="18"/>
+        </w:rPr>
+        <w:t>!</w:t>
+      </w:r>
+      <w:bookmarkStart w:id="0" w:name="_GoBack"/>
+      <w:bookmarkEnd w:id="0"/>
     </w:p>
     <w:p>
       <w:pPr>
@@ -2217,8 +2228,6 @@
         </w:rPr>
         <w:t>Mobile</w:t>
       </w:r>
-      <w:bookmarkStart w:id="0" w:name="_GoBack"/>
-      <w:bookmarkEnd w:id="0"/>
     </w:p>
     <w:sectPr>
       <w:headerReference w:type="default" r:id="rId9"/>
@@ -2290,7 +2299,7 @@
           <w:rPr>
             <w:noProof/>
           </w:rPr>
-          <w:t>2</w:t>
+          <w:t>1</w:t>
         </w:r>
         <w:r>
           <w:rPr>
@@ -4134,7 +4143,7 @@
   <a:themeElements>
     <a:clrScheme name="Office">
       <a:dk1>
-        <a:sysClr val="windowText" lastClr="000080"/>
+        <a:sysClr val="windowText" lastClr="000000"/>
       </a:dk1>
       <a:lt1>
         <a:sysClr val="window" lastClr="FFFFFF"/>
@@ -4419,7 +4428,7 @@
 </file>
 
 <file path=customXml/itemProps1.xml><?xml version="1.0" encoding="utf-8"?>
-<ds:datastoreItem xmlns:ds="http://schemas.openxmlformats.org/officeDocument/2006/customXml" ds:itemID="{63E322C8-B214-4954-B356-2F07CD5C137D}">
+<ds:datastoreItem xmlns:ds="http://schemas.openxmlformats.org/officeDocument/2006/customXml" ds:itemID="{36AC2273-2E15-4032-B0B6-776D5B7A946B}">
   <ds:schemaRefs>
     <ds:schemaRef ds:uri="http://schemas.openxmlformats.org/officeDocument/2006/bibliography"/>
   </ds:schemaRefs>

</xml_diff>

<commit_message>
This is a new comment
Resolved Jira # 1234
</commit_message>
<xml_diff>
--- a/WordDocTest.docx
+++ b/WordDocTest.docx
@@ -10,6 +10,8 @@
           <w:szCs w:val="18"/>
         </w:rPr>
       </w:pPr>
+      <w:bookmarkStart w:id="0" w:name="_GoBack"/>
+      <w:bookmarkEnd w:id="0"/>
     </w:p>
     <w:p>
       <w:pPr>
@@ -27,7 +29,7 @@
           <w:sz w:val="28"/>
           <w:szCs w:val="18"/>
         </w:rPr>
-        <w:t>PROJECT/</w:t>
+        <w:t>Proyecto</w:t>
       </w:r>
       <w:r>
         <w:rPr>
@@ -36,7 +38,27 @@
           <w:sz w:val="28"/>
           <w:szCs w:val="18"/>
         </w:rPr>
-        <w:t>TECHNICAL MATRIX</w:t>
+        <w:t>/</w:t>
+      </w:r>
+      <w:proofErr w:type="spellStart"/>
+      <w:r>
+        <w:rPr>
+          <w:rFonts w:ascii="Microsoft New Tai Lue" w:hAnsi="Microsoft New Tai Lue" w:cs="Microsoft New Tai Lue"/>
+          <w:b/>
+          <w:sz w:val="28"/>
+          <w:szCs w:val="18"/>
+        </w:rPr>
+        <w:t>Tecnico</w:t>
+      </w:r>
+      <w:proofErr w:type="spellEnd"/>
+      <w:r>
+        <w:rPr>
+          <w:rFonts w:ascii="Microsoft New Tai Lue" w:hAnsi="Microsoft New Tai Lue" w:cs="Microsoft New Tai Lue"/>
+          <w:b/>
+          <w:sz w:val="28"/>
+          <w:szCs w:val="18"/>
+        </w:rPr>
+        <w:t xml:space="preserve"> MATRIX</w:t>
       </w:r>
       <w:r>
         <w:rPr>
@@ -47,8 +69,6 @@
         </w:rPr>
         <w:t>!</w:t>
       </w:r>
-      <w:bookmarkStart w:id="0" w:name="_GoBack"/>
-      <w:bookmarkEnd w:id="0"/>
     </w:p>
     <w:p>
       <w:pPr>
@@ -4428,7 +4448,7 @@
 </file>
 
 <file path=customXml/itemProps1.xml><?xml version="1.0" encoding="utf-8"?>
-<ds:datastoreItem xmlns:ds="http://schemas.openxmlformats.org/officeDocument/2006/customXml" ds:itemID="{36AC2273-2E15-4032-B0B6-776D5B7A946B}">
+<ds:datastoreItem xmlns:ds="http://schemas.openxmlformats.org/officeDocument/2006/customXml" ds:itemID="{FF70F588-F524-4CFD-9434-0A564F4DF462}">
   <ds:schemaRefs>
     <ds:schemaRef ds:uri="http://schemas.openxmlformats.org/officeDocument/2006/bibliography"/>
   </ds:schemaRefs>

</xml_diff>